<commit_message>
finalização do quizz e modelagem de dados
</commit_message>
<xml_diff>
--- a/Repositório-Documentação/Documentacao.docx
+++ b/Repositório-Documentação/Documentacao.docx
@@ -191,15 +191,7 @@
       </w:r>
       <w:proofErr w:type="spellEnd"/>
       <w:r>
-        <w:t xml:space="preserve"> de mesa, ele começou com o </w:t>
-      </w:r>
-      <w:proofErr w:type="gramStart"/>
-      <w:r>
-        <w:t>DAS(</w:t>
-      </w:r>
-      <w:proofErr w:type="gramEnd"/>
-      <w:r>
-        <w:t xml:space="preserve">Das </w:t>
+        <w:t xml:space="preserve"> de mesa, ele começou com o DAS(Das </w:t>
       </w:r>
       <w:proofErr w:type="spellStart"/>
       <w:r>
@@ -247,7 +239,6 @@
       <w:r>
         <w:t>, toda a série de </w:t>
       </w:r>
-      <w:proofErr w:type="gramStart"/>
       <w:r>
         <w:rPr>
           <w:i/>
@@ -255,7 +246,6 @@
         </w:rPr>
         <w:t>Ultima</w:t>
       </w:r>
-      <w:proofErr w:type="gramEnd"/>
       <w:r>
         <w:t> (um dos primeiros jogos com mundo aberto), </w:t>
       </w:r>
@@ -335,7 +325,11 @@
     </w:p>
     <w:p>
       <w:r>
-        <w:t>Steve na verdade sempre desenvolveu jogos. Mesmo enquanto criança, inventou jogos de tabuleiro e, quando o seu interesse se voltou para os computadores, começou a programar em seu C64. Mais tarde, ele aprendeu a programar em Turbo Pascal e escreveu seus primeiros jogos de computador. Chegou a vender um deles para uma revista por disquetes aos 14 anos: foi um quebra-cabeças chamado </w:t>
+        <w:t xml:space="preserve">Steve na verdade sempre desenvolveu jogos. Mesmo enquanto criança, inventou jogos de tabuleiro e, quando o seu interesse se voltou para os computadores, começou a programar em seu C64. Mais tarde, ele aprendeu a programar em Turbo Pascal e escreveu seus primeiros jogos de computador. Chegou a vender </w:t>
+      </w:r>
+      <w:r>
+        <w:lastRenderedPageBreak/>
+        <w:t>um deles para uma revista por disquetes aos 14 anos: foi um quebra-cabeças chamado </w:t>
       </w:r>
       <w:r>
         <w:rPr>
@@ -401,7 +395,6 @@
       <w:r>
         <w:t>, influenciados por </w:t>
       </w:r>
-      <w:proofErr w:type="gramStart"/>
       <w:r>
         <w:rPr>
           <w:i/>
@@ -409,7 +402,6 @@
         </w:rPr>
         <w:t>Ultima</w:t>
       </w:r>
-      <w:proofErr w:type="gramEnd"/>
       <w:r>
         <w:t>, de alguma forma trouxeram a ideia de criar um jogo que combinasse MUD e uma interface gráfica.</w:t>
       </w:r>
@@ -454,17 +446,12 @@
         <w:t xml:space="preserve"> Alpha 1.0 recebeu seu primeiro jogador nomeado </w:t>
       </w:r>
       <w:proofErr w:type="spellStart"/>
-      <w:proofErr w:type="gramStart"/>
       <w:r>
         <w:t>Albe</w:t>
       </w:r>
       <w:proofErr w:type="spellEnd"/>
       <w:r>
-        <w:t>(</w:t>
-      </w:r>
-      <w:proofErr w:type="gramEnd"/>
-      <w:r>
-        <w:t xml:space="preserve">era para ser </w:t>
+        <w:t xml:space="preserve">(era para ser </w:t>
       </w:r>
       <w:proofErr w:type="spellStart"/>
       <w:r>
@@ -548,7 +535,11 @@
       </w:r>
       <w:proofErr w:type="spellEnd"/>
       <w:r>
-        <w:t xml:space="preserve"> Homepage, publicado em 28 de janeiro de 1998. Por volta desta época, </w:t>
+        <w:t xml:space="preserve"> Homepage, </w:t>
+      </w:r>
+      <w:r>
+        <w:lastRenderedPageBreak/>
+        <w:t xml:space="preserve">publicado em 28 de janeiro de 1998. Por volta desta época, </w:t>
       </w:r>
       <w:proofErr w:type="spellStart"/>
       <w:r>
@@ -564,18 +555,10 @@
       </w:r>
       <w:proofErr w:type="spellEnd"/>
       <w:r>
-        <w:t xml:space="preserve"> </w:t>
-      </w:r>
-      <w:proofErr w:type="gramStart"/>
-      <w:r>
-        <w:t>Mail</w:t>
-      </w:r>
-      <w:r>
-        <w:t>(</w:t>
-      </w:r>
-      <w:proofErr w:type="gramEnd"/>
-      <w:r>
-        <w:t xml:space="preserve">sistema de </w:t>
+        <w:t xml:space="preserve"> Mail</w:t>
+      </w:r>
+      <w:r>
+        <w:t xml:space="preserve">(sistema de </w:t>
       </w:r>
       <w:proofErr w:type="spellStart"/>
       <w:r>
@@ -723,15 +706,7 @@
       </w:r>
       <w:proofErr w:type="spellEnd"/>
       <w:r>
-        <w:t xml:space="preserve"> foi o fato de ter amizades que independente </w:t>
-      </w:r>
-      <w:proofErr w:type="gramStart"/>
-      <w:r>
-        <w:t>pra</w:t>
-      </w:r>
-      <w:proofErr w:type="gramEnd"/>
-      <w:r>
-        <w:t xml:space="preserve"> onde eu me mudasse, bastava eu entrar no jogo e eu poderia me encontrar com aquelas pessoas. Não tinha problema nenhum se eu estava triste, se algo ruim acontecia na minha vida, se não me dava bem com outros alunos da escola ou se me sentia sozinho, quando eu entrava no </w:t>
+        <w:t xml:space="preserve"> foi o fato de ter amizades que independente pra onde eu me mudasse, bastava eu entrar no jogo e eu poderia me encontrar com aquelas pessoas. Não tinha problema nenhum se eu estava triste, se algo ruim acontecia na minha vida, se não me dava bem com outros alunos da escola ou se me sentia sozinho, quando eu entrava no </w:t>
       </w:r>
       <w:proofErr w:type="spellStart"/>
       <w:r>
@@ -791,7 +766,11 @@
       </w:r>
       <w:proofErr w:type="spellEnd"/>
       <w:r>
-        <w:t xml:space="preserve"> e outros tantos jogos online têm a finalidade de promover interações entre jogadores, sejam elas casuais, competitivas ou apenas pelo entretenimento. Com isso, eu espero promover a curiosidade de pessoas que nunca experimentaram algo desse tipo, é um mundo muito diferente onde você cria a sua história e é livre para fazer o que quiser, quando quiser.</w:t>
+        <w:t xml:space="preserve"> e outros tantos jogos online têm a finalidade de promover interações entre jogadores, sejam elas casuais, competitivas ou apenas pelo entretenimento. Com isso, eu espero promover a curiosidade de pessoas que nunca experimentaram </w:t>
+      </w:r>
+      <w:r>
+        <w:lastRenderedPageBreak/>
+        <w:t>algo desse tipo, é um mundo muito diferente onde você cria a sua história e é livre para fazer o que quiser, quando quiser.</w:t>
       </w:r>
     </w:p>
     <w:p>
@@ -886,7 +865,57 @@
         <w:pStyle w:val="Ttulo2"/>
       </w:pPr>
       <w:r>
-        <w:t>4.2 Requisitos</w:t>
+        <w:t>5</w:t>
+      </w:r>
+      <w:r>
+        <w:t>.Re</w:t>
+      </w:r>
+      <w:r>
+        <w:t>strições</w:t>
+      </w:r>
+    </w:p>
+    <w:p>
+      <w:r>
+        <w:t>-Idade, a partir de 16 anos</w:t>
+      </w:r>
+    </w:p>
+    <w:p>
+      <w:r>
+        <w:t>-Internet, não é possível se conectar ao jogo e com outros jogadores sem</w:t>
+      </w:r>
+    </w:p>
+    <w:p>
+      <w:r>
+        <w:t>-Um computador ou Celular</w:t>
+      </w:r>
+    </w:p>
+    <w:p>
+      <w:pPr>
+        <w:pStyle w:val="Ttulo2"/>
+      </w:pPr>
+      <w:r>
+        <w:t>6.</w:t>
+      </w:r>
+      <w:r>
+        <w:t>Metodologia utilizada</w:t>
+      </w:r>
+    </w:p>
+    <w:p>
+      <w:r>
+        <w:t>Scrum.</w:t>
+      </w:r>
+    </w:p>
+    <w:p/>
+    <w:p>
+      <w:pPr>
+        <w:pStyle w:val="Ttulo2"/>
+      </w:pPr>
+      <w:r>
+        <w:lastRenderedPageBreak/>
+        <w:t>7.</w:t>
+      </w:r>
+      <w:r>
+        <w:t>Requisitos</w:t>
       </w:r>
     </w:p>
     <w:p>
@@ -2283,4 +2312,16 @@
     </a:ext>
   </a:extLst>
 </a:theme>
+</file>
+
+<file path=customXml/item1.xml><?xml version="1.0" encoding="utf-8"?>
+<b:Sources xmlns:b="http://schemas.openxmlformats.org/officeDocument/2006/bibliography" xmlns="http://schemas.openxmlformats.org/officeDocument/2006/bibliography" SelectedStyle="\APASixthEditionOfficeOnline.xsl" StyleName="APA" Version="6"/>
+</file>
+
+<file path=customXml/itemProps1.xml><?xml version="1.0" encoding="utf-8"?>
+<ds:datastoreItem xmlns:ds="http://schemas.openxmlformats.org/officeDocument/2006/customXml" ds:itemID="{12CC1A41-A6BA-46C1-AF5E-1085976E89B4}">
+  <ds:schemaRefs>
+    <ds:schemaRef ds:uri="http://schemas.openxmlformats.org/officeDocument/2006/bibliography"/>
+  </ds:schemaRefs>
+</ds:datastoreItem>
 </file>
</xml_diff>